<commit_message>
added some extra questions
</commit_message>
<xml_diff>
--- a/Q&A/Q&A.docx
+++ b/Q&A/Q&A.docx
@@ -11,27 +11,25 @@
         </w:numPr>
       </w:pPr>
       <w:r>
-        <w:t xml:space="preserve">What are the different types of linear </w:t>
-      </w:r>
+        <w:t>What are t</w:t>
+      </w:r>
+      <w:r>
+        <w:t>he different types of linear reg</w:t>
+      </w:r>
+      <w:r>
+        <w:t>ression?</w:t>
+      </w:r>
+    </w:p>
+    <w:p>
+      <w:pPr>
+        <w:pStyle w:val="ListParagraph"/>
+      </w:pPr>
       <w:proofErr w:type="spellStart"/>
       <w:r>
-        <w:t>refression</w:t>
+        <w:t>Ans</w:t>
       </w:r>
       <w:proofErr w:type="spellEnd"/>
       <w:r>
-        <w:t>?</w:t>
-      </w:r>
-    </w:p>
-    <w:p>
-      <w:pPr>
-        <w:pStyle w:val="ListParagraph"/>
-      </w:pPr>
-      <w:proofErr w:type="spellStart"/>
-      <w:r>
-        <w:t>Ans</w:t>
-      </w:r>
-      <w:proofErr w:type="spellEnd"/>
-      <w:r>
         <w:t xml:space="preserve">: </w:t>
       </w:r>
     </w:p>
@@ -84,6 +82,17 @@
       <w:r>
         <w:t>Polynomial Regression</w:t>
       </w:r>
+    </w:p>
+    <w:p>
+      <w:pPr>
+        <w:pStyle w:val="ListParagraph"/>
+        <w:ind w:firstLine="720"/>
+      </w:pPr>
+      <w:r>
+        <w:t>Poisson Regression</w:t>
+      </w:r>
+      <w:bookmarkStart w:id="0" w:name="_GoBack"/>
+      <w:bookmarkEnd w:id="0"/>
     </w:p>
     <w:p>
       <w:pPr>
@@ -385,6 +394,7 @@
         </w:numPr>
       </w:pPr>
       <w:r>
+        <w:lastRenderedPageBreak/>
         <w:t xml:space="preserve">What is the difference bagging and boosting? </w:t>
       </w:r>
     </w:p>
@@ -550,8 +560,6 @@
       <w:pPr>
         <w:pStyle w:val="ListParagraph"/>
       </w:pPr>
-      <w:bookmarkStart w:id="0" w:name="_GoBack"/>
-      <w:bookmarkEnd w:id="0"/>
       <w:r>
         <w:t xml:space="preserve"> </w:t>
       </w:r>

</xml_diff>